<commit_message>
Some wording cleanup, added license and draft status.
</commit_message>
<xml_diff>
--- a/The Consensus Proposal.docx
+++ b/The Consensus Proposal.docx
@@ -18,7 +18,46 @@
           <w:szCs w:val="22"/>
         </w:rPr>
       </w:pPr>
-      <w:proofErr w:type="gramStart"/>
+      <w:r>
+        <w:rPr>
+          <w:i/>
+          <w:sz w:val="22"/>
+          <w:szCs w:val="22"/>
+        </w:rPr>
+        <w:t>Early Draft</w:t>
+      </w:r>
+    </w:p>
+    <w:p>
+      <w:pPr>
+        <w:rPr>
+          <w:i/>
+          <w:sz w:val="22"/>
+          <w:szCs w:val="22"/>
+        </w:rPr>
+      </w:pPr>
+      <w:hyperlink r:id="rId5" w:history="1">
+        <w:r>
+          <w:rPr>
+            <w:rStyle w:val="Hyperlink"/>
+            <w:i/>
+            <w:sz w:val="22"/>
+            <w:szCs w:val="22"/>
+          </w:rPr>
+          <w:t xml:space="preserve">Copyright Creative Commons License 4.0 </w:t>
+        </w:r>
+        <w:proofErr w:type="spellStart"/>
+        <w:r>
+          <w:rPr>
+            <w:rStyle w:val="Hyperlink"/>
+            <w:i/>
+            <w:sz w:val="22"/>
+            <w:szCs w:val="22"/>
+          </w:rPr>
+          <w:t>Attribution</w:t>
+        </w:r>
+      </w:hyperlink>
+      <w:bookmarkStart w:id="0" w:name="_GoBack"/>
+      <w:bookmarkEnd w:id="0"/>
       <w:r>
         <w:rPr>
           <w:i/>
@@ -35,7 +74,7 @@
         </w:rPr>
         <w:t>y</w:t>
       </w:r>
-      <w:proofErr w:type="gramEnd"/>
+      <w:proofErr w:type="spellEnd"/>
       <w:r>
         <w:rPr>
           <w:i/>
@@ -93,13 +132,30 @@
     </w:p>
     <w:p>
       <w:r>
-        <w:t>The consensus project aims to add new digital capabilities that were not possible during the republics original creation.  Consensus would be a digital opinion aggregation system, which works in parallel with the existing representation and public voting systems.  Consensus would not simply be a digital voting system in that it would support scaled responses as well as binary yes no votes and alternative proposal URI ingestion.</w:t>
+        <w:t xml:space="preserve">The consensus project aims to add new digital capabilities that were not possible during the republics original creation.  Consensus would be a digital opinion aggregation system, which works in parallel with the existing representation and public voting systems.  Consensus would not simply be a digital voting system in that it would support scaled responses as well as binary yes no votes and alternative proposal </w:t>
+      </w:r>
+      <w:hyperlink r:id="rId6" w:history="1">
+        <w:r>
+          <w:rPr>
+            <w:rStyle w:val="Hyperlink"/>
+          </w:rPr>
+          <w:t>URI</w:t>
+        </w:r>
+      </w:hyperlink>
+      <w:r>
+        <w:t xml:space="preserve"> ingestion.</w:t>
       </w:r>
     </w:p>
     <w:p/>
     <w:p>
       <w:r>
-        <w:t xml:space="preserve">Data collection would have a confidence rating as the first of many choke points to ensure that Consensus data is representative of actual legally admissible entities.  A person wishing to have their input rated at a higher level of confidence would need to go through various steps of vetting to get their personal Consensus account confidence improved.  Vetting steps would be </w:t>
+        <w:t>Data collection would have a confidence rating as the first of many choke points to ensure that Consensus data is representative of actual legally admissible entities.  A</w:t>
+      </w:r>
+      <w:r>
+        <w:t>n entity</w:t>
+      </w:r>
+      <w:r>
+        <w:t xml:space="preserve"> wishing to have their input rated at a higher level of confidence would need to go through various steps of vetting to get their personal Consensus account confidence improved.  Vetting steps would be </w:t>
       </w:r>
       <w:proofErr w:type="spellStart"/>
       <w:r>
@@ -115,10 +171,10 @@
       </w:r>
       <w:proofErr w:type="spellEnd"/>
       <w:r>
-        <w:t xml:space="preserve"> as another step of helping to insure </w:t>
-      </w:r>
-      <w:r>
-        <w:t>that Consensus data only comes from legally admissible entities.</w:t>
+        <w:t xml:space="preserve"> as another step </w:t>
+      </w:r>
+      <w:r>
+        <w:t>of insuring confidence through action.</w:t>
       </w:r>
     </w:p>
     <w:p/>
@@ -139,10 +195,19 @@
     <w:p/>
     <w:p>
       <w:r>
-        <w:t>Consensus data histories would be version controlled using the GIT version control system.  This would allow change analysis and sophisticated correction mechanisms to be developed working with a standard open source piece of software.</w:t>
-      </w:r>
-      <w:bookmarkStart w:id="0" w:name="_GoBack"/>
-      <w:bookmarkEnd w:id="0"/>
+        <w:t xml:space="preserve">Consensus data histories would be version controlled using the </w:t>
+      </w:r>
+      <w:hyperlink r:id="rId7" w:history="1">
+        <w:r>
+          <w:rPr>
+            <w:rStyle w:val="Hyperlink"/>
+          </w:rPr>
+          <w:t>GIT version control system</w:t>
+        </w:r>
+      </w:hyperlink>
+      <w:r>
+        <w:t>.  This would allow change analysis and sophisticated correction mechanisms to be developed working with a standard open source piece of software.</w:t>
+      </w:r>
     </w:p>
     <w:p/>
     <w:p>
@@ -156,20 +221,40 @@
         <w:lastRenderedPageBreak/>
         <w:t xml:space="preserve">Consensus data would contain strong integrity checks using a </w:t>
       </w:r>
+      <w:hyperlink r:id="rId8" w:history="1">
+        <w:proofErr w:type="spellStart"/>
+        <w:r>
+          <w:rPr>
+            <w:rStyle w:val="Hyperlink"/>
+          </w:rPr>
+          <w:t>Merkle</w:t>
+        </w:r>
+        <w:proofErr w:type="spellEnd"/>
+        <w:r>
+          <w:rPr>
+            <w:rStyle w:val="Hyperlink"/>
+          </w:rPr>
+          <w:t xml:space="preserve"> tree </w:t>
+        </w:r>
+        <w:r>
+          <w:rPr>
+            <w:rStyle w:val="Hyperlink"/>
+          </w:rPr>
+          <w:t>algorithm</w:t>
+        </w:r>
+      </w:hyperlink>
+      <w:r>
+        <w:t xml:space="preserve"> </w:t>
+      </w:r>
+      <w:r>
+        <w:t xml:space="preserve">much like the </w:t>
+      </w:r>
       <w:proofErr w:type="spellStart"/>
       <w:r>
-        <w:t>Merkle</w:t>
+        <w:t>Bitcoin</w:t>
       </w:r>
       <w:proofErr w:type="spellEnd"/>
       <w:r>
-        <w:t xml:space="preserve"> tree much like the </w:t>
-      </w:r>
-      <w:proofErr w:type="spellStart"/>
-      <w:r>
-        <w:t>Bitcoin</w:t>
-      </w:r>
-      <w:proofErr w:type="spellEnd"/>
-      <w:r>
         <w:t xml:space="preserve"> Block chain algorithm.  This enables the integrity of the Consensus inputs can be both distributed and challengeable.</w:t>
       </w:r>
     </w:p>
@@ -193,6 +278,34 @@
       <w:proofErr w:type="gramEnd"/>
       <w:r>
         <w:t xml:space="preserve"> with the data even given shifts over time or Consensus application ecosystems.</w:t>
+      </w:r>
+    </w:p>
+    <w:p>
+      <w:pPr>
+        <w:pStyle w:val="Heading2"/>
+      </w:pPr>
+      <w:r>
+        <w:t>Implementation Plan</w:t>
+      </w:r>
+    </w:p>
+    <w:p>
+      <w:r>
+        <w:t>Should the Consensus proposal become an actual project</w:t>
+      </w:r>
+      <w:r>
+        <w:t>,</w:t>
+      </w:r>
+      <w:r>
+        <w:t xml:space="preserve"> the implementation would be one of many steps of validating all of the assumptions of this proposal, refining the software a</w:t>
+      </w:r>
+      <w:r>
+        <w:t>nd building up a non-homogenous software and computing ecosystem and putting a rigorous software development lifecycle team together.  Government adoption of the new Consensus data would begin after the validation phase.</w:t>
+      </w:r>
+    </w:p>
+    <w:p/>
+    <w:p>
+      <w:r>
+        <w:t>Consensus data can be used to inform the representatives and leaders of the various governing bodies by providing better, richer data than the current polling systems.  This data alone could revolutionize</w:t>
       </w:r>
     </w:p>
     <w:p>
@@ -490,6 +603,17 @@
       <w:szCs w:val="26"/>
     </w:rPr>
   </w:style>
+  <w:style w:type="character" w:styleId="Hyperlink">
+    <w:name w:val="Hyperlink"/>
+    <w:basedOn w:val="DefaultParagraphFont"/>
+    <w:uiPriority w:val="99"/>
+    <w:unhideWhenUsed/>
+    <w:rsid w:val="009B0310"/>
+    <w:rPr>
+      <w:color w:val="0000FF" w:themeColor="hyperlink"/>
+      <w:u w:val="single"/>
+    </w:rPr>
+  </w:style>
 </w:styles>
 </file>
 
@@ -751,6 +875,17 @@
       <w:color w:val="4F81BD" w:themeColor="accent1"/>
       <w:sz w:val="26"/>
       <w:szCs w:val="26"/>
+    </w:rPr>
+  </w:style>
+  <w:style w:type="character" w:styleId="Hyperlink">
+    <w:name w:val="Hyperlink"/>
+    <w:basedOn w:val="DefaultParagraphFont"/>
+    <w:uiPriority w:val="99"/>
+    <w:unhideWhenUsed/>
+    <w:rsid w:val="009B0310"/>
+    <w:rPr>
+      <w:color w:val="0000FF" w:themeColor="hyperlink"/>
+      <w:u w:val="single"/>
     </w:rPr>
   </w:style>
 </w:styles>

</xml_diff>

<commit_message>
Adding an executive summary and changing the README.md to that summary.
</commit_message>
<xml_diff>
--- a/The Consensus Proposal.docx
+++ b/The Consensus Proposal.docx
@@ -43,19 +43,18 @@
             <w:sz w:val="22"/>
             <w:szCs w:val="22"/>
           </w:rPr>
-          <w:t xml:space="preserve">Copyright Creative Commons License 4.0 </w:t>
-        </w:r>
-        <w:proofErr w:type="spellStart"/>
-        <w:r>
-          <w:rPr>
-            <w:rStyle w:val="Hyperlink"/>
-            <w:i/>
-            <w:sz w:val="22"/>
-            <w:szCs w:val="22"/>
-          </w:rPr>
-          <w:t>Attribution</w:t>
+          <w:t>Copyright Creative Commons License 4.0 Attribution</w:t>
         </w:r>
       </w:hyperlink>
+    </w:p>
+    <w:p>
+      <w:pPr>
+        <w:rPr>
+          <w:i/>
+          <w:sz w:val="22"/>
+          <w:szCs w:val="22"/>
+        </w:rPr>
+      </w:pPr>
       <w:bookmarkStart w:id="0" w:name="_GoBack"/>
       <w:bookmarkEnd w:id="0"/>
       <w:r>
@@ -72,16 +71,7 @@
           <w:sz w:val="22"/>
           <w:szCs w:val="22"/>
         </w:rPr>
-        <w:t>y</w:t>
-      </w:r>
-      <w:proofErr w:type="spellEnd"/>
-      <w:r>
-        <w:rPr>
-          <w:i/>
-          <w:sz w:val="22"/>
-          <w:szCs w:val="22"/>
-        </w:rPr>
-        <w:t xml:space="preserve"> John P. Warren</w:t>
+        <w:t>y John P. Warren</w:t>
       </w:r>
       <w:r>
         <w:rPr>
@@ -155,23 +145,7 @@
         <w:t>n entity</w:t>
       </w:r>
       <w:r>
-        <w:t xml:space="preserve"> wishing to have their input rated at a higher level of confidence would need to go through various steps of vetting to get their personal Consensus account confidence improved.  Vetting steps would be </w:t>
-      </w:r>
-      <w:proofErr w:type="spellStart"/>
-      <w:r>
-        <w:t>expirable</w:t>
-      </w:r>
-      <w:proofErr w:type="spellEnd"/>
-      <w:r>
-        <w:t xml:space="preserve"> and non-</w:t>
-      </w:r>
-      <w:proofErr w:type="spellStart"/>
-      <w:r>
-        <w:t>expireable</w:t>
-      </w:r>
-      <w:proofErr w:type="spellEnd"/>
-      <w:r>
-        <w:t xml:space="preserve"> as another step </w:t>
+        <w:t xml:space="preserve"> wishing to have their input rated at a higher level of confidence would need to go through various steps of vetting to get their personal Consensus account confidence improved.  Vetting steps would be expirable and non-expireable as another step </w:t>
       </w:r>
       <w:r>
         <w:t>of insuring confidence through action.</w:t>
@@ -222,19 +196,11 @@
         <w:t xml:space="preserve">Consensus data would contain strong integrity checks using a </w:t>
       </w:r>
       <w:hyperlink r:id="rId8" w:history="1">
-        <w:proofErr w:type="spellStart"/>
         <w:r>
           <w:rPr>
             <w:rStyle w:val="Hyperlink"/>
           </w:rPr>
-          <w:t>Merkle</w:t>
-        </w:r>
-        <w:proofErr w:type="spellEnd"/>
-        <w:r>
-          <w:rPr>
-            <w:rStyle w:val="Hyperlink"/>
-          </w:rPr>
-          <w:t xml:space="preserve"> tree </w:t>
+          <w:t xml:space="preserve">Merkle tree </w:t>
         </w:r>
         <w:r>
           <w:rPr>
@@ -247,37 +213,13 @@
         <w:t xml:space="preserve"> </w:t>
       </w:r>
       <w:r>
-        <w:t xml:space="preserve">much like the </w:t>
-      </w:r>
-      <w:proofErr w:type="spellStart"/>
-      <w:r>
-        <w:t>Bitcoin</w:t>
-      </w:r>
-      <w:proofErr w:type="spellEnd"/>
-      <w:r>
-        <w:t xml:space="preserve"> Block chain algorithm.  This enables the integrity of the Consensus inputs can be both distributed and challengeable.</w:t>
+        <w:t>much like the Bitcoin Block chain algorithm.  This enables the integrity of the Consensus inputs can be both distributed and challengeable.</w:t>
       </w:r>
     </w:p>
     <w:p/>
     <w:p>
       <w:r>
-        <w:t xml:space="preserve">Consensus data would be </w:t>
-      </w:r>
-      <w:proofErr w:type="gramStart"/>
-      <w:r>
-        <w:t>self descriptive</w:t>
-      </w:r>
-      <w:proofErr w:type="gramEnd"/>
-      <w:r>
-        <w:t xml:space="preserve">, in that the schema necessary for understanding the structure and context of the data is transported within the data itself.  This would allow for multiple systems to be easily created </w:t>
-      </w:r>
-      <w:proofErr w:type="gramStart"/>
-      <w:r>
-        <w:t>to work</w:t>
-      </w:r>
-      <w:proofErr w:type="gramEnd"/>
-      <w:r>
-        <w:t xml:space="preserve"> with the data even given shifts over time or Consensus application ecosystems.</w:t>
+        <w:t>Consensus data would be self descriptive, in that the schema necessary for understanding the structure and context of the data is transported within the data itself.  This would allow for multiple systems to be easily created to work with the data even given shifts over time or Consensus application ecosystems.</w:t>
       </w:r>
     </w:p>
     <w:p>

</xml_diff>